<commit_message>
nuevo formulario de certificado bancario
</commit_message>
<xml_diff>
--- a/public/template/certificado/formulario_certificado_bancario.docx
+++ b/public/template/certificado/formulario_certificado_bancario.docx
@@ -13,35 +13,6 @@
       </w:pPr>
       <w:r>
         <w:rPr>
-          <w:noProof/>
-        </w:rPr>
-        <w:pict>
-          <v:shapetype id="_x0000_t75" coordsize="21600,21600" o:spt="75" o:preferrelative="t" path="m@4@5l@4@11@9@11@9@5xe" filled="f" stroked="f">
-            <v:stroke joinstyle="miter"/>
-            <v:formulas>
-              <v:f eqn="if lineDrawn pixelLineWidth 0"/>
-              <v:f eqn="sum @0 1 0"/>
-              <v:f eqn="sum 0 0 @1"/>
-              <v:f eqn="prod @2 1 2"/>
-              <v:f eqn="prod @3 21600 pixelWidth"/>
-              <v:f eqn="prod @3 21600 pixelHeight"/>
-              <v:f eqn="sum @0 0 1"/>
-              <v:f eqn="prod @6 1 2"/>
-              <v:f eqn="prod @7 21600 pixelWidth"/>
-              <v:f eqn="sum @8 21600 0"/>
-              <v:f eqn="prod @7 21600 pixelHeight"/>
-              <v:f eqn="sum @10 21600 0"/>
-            </v:formulas>
-            <v:path o:extrusionok="f" gradientshapeok="t" o:connecttype="rect"/>
-            <o:lock v:ext="edit" aspectratio="t"/>
-          </v:shapetype>
-          <v:shape id="_x0000_s1027" type="#_x0000_t75" style="position:absolute;left:0;text-align:left;margin-left:361.9pt;margin-top:-43.85pt;width:118.55pt;height:117pt;z-index:-251658240;mso-position-horizontal-relative:text;mso-position-vertical-relative:text;mso-width-relative:page;mso-height-relative:page">
-            <v:imagedata r:id="rId5" o:title="Logo original-1"/>
-          </v:shape>
-        </w:pict>
-      </w:r>
-      <w:r>
-        <w:rPr>
           <w:rFonts w:ascii="Georgia" w:hAnsi="Georgia"/>
           <w:sz w:val="40"/>
           <w:lang w:val="es-ES"/>
@@ -152,25 +123,7 @@
           <w:sz w:val="24"/>
           <w:lang w:val="es-ES"/>
         </w:rPr>
-        <w:t>${</w:t>
-      </w:r>
-      <w:proofErr w:type="spellStart"/>
-      <w:r>
-        <w:rPr>
-          <w:rFonts w:ascii="Georgia" w:hAnsi="Georgia"/>
-          <w:sz w:val="24"/>
-          <w:lang w:val="es-ES"/>
-        </w:rPr>
-        <w:t>nombre_duenio</w:t>
-      </w:r>
-      <w:proofErr w:type="spellEnd"/>
-      <w:r>
-        <w:rPr>
-          <w:rFonts w:ascii="Georgia" w:hAnsi="Georgia"/>
-          <w:sz w:val="24"/>
-          <w:lang w:val="es-ES"/>
-        </w:rPr>
-        <w:t>} en representación de la Fundaci</w:t>
+        <w:t>${nombre_duenio} en representación de la Fundaci</w:t>
       </w:r>
       <w:r>
         <w:rPr>
@@ -186,18 +139,8 @@
           <w:sz w:val="24"/>
           <w:lang w:val="es-ES"/>
         </w:rPr>
-        <w:t>n ${</w:t>
-      </w:r>
-      <w:proofErr w:type="spellStart"/>
-      <w:r>
-        <w:rPr>
-          <w:rFonts w:ascii="Georgia" w:hAnsi="Georgia"/>
-          <w:sz w:val="24"/>
-          <w:lang w:val="es-ES"/>
-        </w:rPr>
-        <w:t>nombre_fundacion</w:t>
-      </w:r>
-      <w:proofErr w:type="spellEnd"/>
+        <w:t>n ${nombre_fundacion</w:t>
+      </w:r>
       <w:r>
         <w:rPr>
           <w:rFonts w:ascii="Georgia" w:hAnsi="Georgia"/>
@@ -212,18 +155,80 @@
           <w:sz w:val="24"/>
           <w:lang w:val="es-ES"/>
         </w:rPr>
-        <w:t xml:space="preserve">identificada con el </w:t>
-      </w:r>
-      <w:proofErr w:type="spellStart"/>
-      <w:r>
-        <w:rPr>
-          <w:rFonts w:ascii="Georgia" w:hAnsi="Georgia"/>
-          <w:sz w:val="24"/>
-          <w:lang w:val="es-ES"/>
-        </w:rPr>
-        <w:t>nit</w:t>
-      </w:r>
-      <w:proofErr w:type="spellEnd"/>
+        <w:t xml:space="preserve">identificada con el nit </w:t>
+      </w:r>
+      <w:r>
+        <w:rPr>
+          <w:rFonts w:ascii="Georgia" w:hAnsi="Georgia"/>
+          <w:sz w:val="24"/>
+          <w:lang w:val="es-ES"/>
+        </w:rPr>
+        <w:t xml:space="preserve"> ${nit_empresa}</w:t>
+      </w:r>
+      <w:r>
+        <w:rPr>
+          <w:rFonts w:ascii="Georgia" w:hAnsi="Georgia"/>
+          <w:sz w:val="24"/>
+          <w:lang w:val="es-ES"/>
+        </w:rPr>
+        <w:t xml:space="preserve">. </w:t>
+      </w:r>
+      <w:r>
+        <w:rPr>
+          <w:rFonts w:ascii="Georgia" w:hAnsi="Georgia"/>
+          <w:sz w:val="24"/>
+          <w:lang w:val="es-ES"/>
+        </w:rPr>
+        <w:t>Certifica que, para ayudar al cumplimiento de los fines estatutarios de la misma, la persona ${nombre_donante}</w:t>
+      </w:r>
+      <w:r>
+        <w:rPr>
+          <w:rFonts w:ascii="Georgia" w:hAnsi="Georgia"/>
+          <w:sz w:val="24"/>
+          <w:lang w:val="es-ES"/>
+        </w:rPr>
+        <w:t xml:space="preserve"> identificada</w:t>
+      </w:r>
+      <w:r>
+        <w:rPr>
+          <w:rFonts w:ascii="Georgia" w:hAnsi="Georgia"/>
+          <w:sz w:val="24"/>
+          <w:lang w:val="es-ES"/>
+        </w:rPr>
+        <w:t xml:space="preserve"> con CC. ${identificacion} ha apoyado monetariamente a</w:t>
+      </w:r>
+      <w:r>
+        <w:rPr>
+          <w:rFonts w:ascii="Georgia" w:hAnsi="Georgia"/>
+          <w:sz w:val="24"/>
+          <w:lang w:val="es-ES"/>
+        </w:rPr>
+        <w:t xml:space="preserve"> la fundación </w:t>
+      </w:r>
+      <w:r>
+        <w:rPr>
+          <w:rFonts w:ascii="Georgia" w:hAnsi="Georgia"/>
+          <w:sz w:val="24"/>
+          <w:lang w:val="es-ES"/>
+        </w:rPr>
+        <w:t xml:space="preserve"> ${nombre_fundacion}, con el monto de $ ${monto}</w:t>
+      </w:r>
+      <w:r>
+        <w:rPr>
+          <w:rFonts w:ascii="Georgia" w:hAnsi="Georgia"/>
+          <w:sz w:val="24"/>
+          <w:lang w:val="es-ES"/>
+        </w:rPr>
+        <w:t xml:space="preserve">,  </w:t>
+      </w:r>
+      <w:r>
+        <w:rPr>
+          <w:rFonts w:ascii="Georgia" w:hAnsi="Georgia"/>
+          <w:sz w:val="24"/>
+          <w:lang w:val="es-ES"/>
+        </w:rPr>
+        <w:t>el</w:t>
+      </w:r>
       <w:r>
         <w:rPr>
           <w:rFonts w:ascii="Georgia" w:hAnsi="Georgia"/>
@@ -238,151 +243,125 @@
           <w:sz w:val="24"/>
           <w:lang w:val="es-ES"/>
         </w:rPr>
-        <w:t xml:space="preserve"> ${</w:t>
-      </w:r>
-      <w:proofErr w:type="spellStart"/>
-      <w:r>
-        <w:rPr>
-          <w:rFonts w:ascii="Georgia" w:hAnsi="Georgia"/>
-          <w:sz w:val="24"/>
-          <w:lang w:val="es-ES"/>
-        </w:rPr>
-        <w:t>nit_empresa</w:t>
-      </w:r>
-      <w:proofErr w:type="spellEnd"/>
-      <w:r>
-        <w:rPr>
-          <w:rFonts w:ascii="Georgia" w:hAnsi="Georgia"/>
-          <w:sz w:val="24"/>
-          <w:lang w:val="es-ES"/>
-        </w:rPr>
-        <w:t>}</w:t>
-      </w:r>
-      <w:r>
-        <w:rPr>
-          <w:rFonts w:ascii="Georgia" w:hAnsi="Georgia"/>
-          <w:sz w:val="24"/>
-          <w:lang w:val="es-ES"/>
-        </w:rPr>
-        <w:t xml:space="preserve">. </w:t>
-      </w:r>
-      <w:r>
-        <w:rPr>
-          <w:rFonts w:ascii="Georgia" w:hAnsi="Georgia"/>
-          <w:sz w:val="24"/>
-          <w:lang w:val="es-ES"/>
-        </w:rPr>
-        <w:t>Certifica que, para ayudar al cumplimiento de los fines estatutarios de la misma, la persona ${</w:t>
-      </w:r>
-      <w:proofErr w:type="spellStart"/>
-      <w:r>
-        <w:rPr>
-          <w:rFonts w:ascii="Georgia" w:hAnsi="Georgia"/>
-          <w:sz w:val="24"/>
-          <w:lang w:val="es-ES"/>
-        </w:rPr>
-        <w:t>nombre_donante</w:t>
-      </w:r>
-      <w:proofErr w:type="spellEnd"/>
-      <w:r>
-        <w:rPr>
-          <w:rFonts w:ascii="Georgia" w:hAnsi="Georgia"/>
-          <w:sz w:val="24"/>
-          <w:lang w:val="es-ES"/>
-        </w:rPr>
-        <w:t>}</w:t>
-      </w:r>
-      <w:r>
-        <w:rPr>
-          <w:rFonts w:ascii="Georgia" w:hAnsi="Georgia"/>
-          <w:sz w:val="24"/>
-          <w:lang w:val="es-ES"/>
-        </w:rPr>
-        <w:t xml:space="preserve"> identificada</w:t>
-      </w:r>
-      <w:r>
-        <w:rPr>
-          <w:rFonts w:ascii="Georgia" w:hAnsi="Georgia"/>
-          <w:sz w:val="24"/>
-          <w:lang w:val="es-ES"/>
-        </w:rPr>
-        <w:t xml:space="preserve"> con CC. ${</w:t>
-      </w:r>
-      <w:proofErr w:type="spellStart"/>
-      <w:r>
-        <w:rPr>
-          <w:rFonts w:ascii="Georgia" w:hAnsi="Georgia"/>
-          <w:sz w:val="24"/>
-          <w:lang w:val="es-ES"/>
-        </w:rPr>
-        <w:t>identificacion</w:t>
-      </w:r>
-      <w:proofErr w:type="spellEnd"/>
-      <w:r>
-        <w:rPr>
-          <w:rFonts w:ascii="Georgia" w:hAnsi="Georgia"/>
-          <w:sz w:val="24"/>
-          <w:lang w:val="es-ES"/>
-        </w:rPr>
-        <w:t>} ha apoyado monetariamente a ${</w:t>
-      </w:r>
-      <w:proofErr w:type="spellStart"/>
-      <w:r>
-        <w:rPr>
-          <w:rFonts w:ascii="Georgia" w:hAnsi="Georgia"/>
-          <w:sz w:val="24"/>
-          <w:lang w:val="es-ES"/>
-        </w:rPr>
-        <w:t>nombre_fundacion</w:t>
-      </w:r>
-      <w:proofErr w:type="spellEnd"/>
-      <w:r>
-        <w:rPr>
-          <w:rFonts w:ascii="Georgia" w:hAnsi="Georgia"/>
-          <w:sz w:val="24"/>
-          <w:lang w:val="es-ES"/>
-        </w:rPr>
-        <w:t>}, con el monto de $ ${monto}</w:t>
-      </w:r>
-    </w:p>
-    <w:p>
-      <w:pPr>
-        <w:rPr>
-          <w:rFonts w:ascii="Georgia" w:hAnsi="Georgia"/>
-          <w:lang w:val="es-ES"/>
-        </w:rPr>
-      </w:pPr>
-    </w:p>
-    <w:p>
-      <w:pPr>
-        <w:rPr>
-          <w:rFonts w:ascii="Georgia" w:hAnsi="Georgia"/>
-          <w:lang w:val="es-ES"/>
-        </w:rPr>
-      </w:pPr>
-    </w:p>
-    <w:p>
-      <w:pPr>
-        <w:rPr>
-          <w:rFonts w:ascii="Georgia" w:hAnsi="Georgia"/>
-          <w:lang w:val="es-ES"/>
-        </w:rPr>
-      </w:pPr>
-    </w:p>
-    <w:p>
-      <w:pPr>
-        <w:rPr>
-          <w:rFonts w:ascii="Georgia" w:hAnsi="Georgia"/>
-          <w:lang w:val="es-ES"/>
-        </w:rPr>
-      </w:pPr>
-    </w:p>
-    <w:p>
-      <w:pPr>
-        <w:rPr>
-          <w:rFonts w:ascii="Georgia" w:hAnsi="Georgia"/>
-          <w:lang w:val="es-ES"/>
-        </w:rPr>
+        <w:t>día</w:t>
+      </w:r>
+      <w:r>
+        <w:rPr>
+          <w:rFonts w:ascii="Georgia" w:hAnsi="Georgia"/>
+          <w:sz w:val="24"/>
+          <w:lang w:val="es-ES"/>
+        </w:rPr>
+        <w:t xml:space="preserve"> ${fecha} </w:t>
+      </w:r>
+    </w:p>
+    <w:p>
+      <w:pPr>
+        <w:rPr>
+          <w:rFonts w:ascii="Georgia" w:hAnsi="Georgia"/>
+          <w:lang w:val="es-ES"/>
+        </w:rPr>
+      </w:pPr>
+    </w:p>
+    <w:p>
+      <w:pPr>
+        <w:rPr>
+          <w:rFonts w:ascii="Georgia" w:hAnsi="Georgia"/>
+          <w:lang w:val="es-ES"/>
+        </w:rPr>
+      </w:pPr>
+    </w:p>
+    <w:p>
+      <w:pPr>
+        <w:rPr>
+          <w:rFonts w:ascii="Georgia" w:hAnsi="Georgia"/>
+          <w:lang w:val="es-ES"/>
+        </w:rPr>
+      </w:pPr>
+    </w:p>
+    <w:p>
+      <w:pPr>
+        <w:rPr>
+          <w:rFonts w:ascii="Georgia" w:hAnsi="Georgia"/>
+          <w:lang w:val="es-ES"/>
+        </w:rPr>
+      </w:pPr>
+    </w:p>
+    <w:p>
+      <w:pPr>
+        <w:rPr>
+          <w:rFonts w:ascii="Georgia" w:hAnsi="Georgia"/>
+          <w:lang w:val="es-ES"/>
+        </w:rPr>
+      </w:pPr>
+    </w:p>
+    <w:p>
+      <w:pPr>
+        <w:rPr>
+          <w:rFonts w:ascii="Georgia" w:hAnsi="Georgia"/>
+          <w:lang w:val="es-ES"/>
+        </w:rPr>
+      </w:pPr>
+    </w:p>
+    <w:p>
+      <w:pPr>
+        <w:rPr>
+          <w:rFonts w:ascii="Georgia" w:hAnsi="Georgia"/>
+          <w:lang w:val="es-ES"/>
+        </w:rPr>
+      </w:pPr>
+    </w:p>
+    <w:p>
+      <w:pPr>
+        <w:rPr>
+          <w:rFonts w:ascii="Georgia" w:hAnsi="Georgia"/>
+          <w:lang w:val="es-ES"/>
+        </w:rPr>
+      </w:pPr>
+    </w:p>
+    <w:p>
+      <w:pPr>
+        <w:rPr>
+          <w:rFonts w:ascii="Georgia" w:hAnsi="Georgia"/>
+          <w:lang w:val="es-ES"/>
+        </w:rPr>
+      </w:pPr>
+    </w:p>
+    <w:p>
+      <w:pPr>
+        <w:rPr>
+          <w:rFonts w:ascii="Georgia" w:hAnsi="Georgia"/>
+          <w:lang w:val="es-ES"/>
+        </w:rPr>
+      </w:pPr>
+    </w:p>
+    <w:p>
+      <w:pPr>
+        <w:rPr>
+          <w:rFonts w:ascii="Georgia" w:hAnsi="Georgia"/>
+          <w:lang w:val="es-ES"/>
+        </w:rPr>
+      </w:pPr>
+    </w:p>
+    <w:p>
+      <w:pPr>
+        <w:rPr>
+          <w:rFonts w:ascii="Georgia" w:hAnsi="Georgia"/>
+          <w:lang w:val="es-ES"/>
+        </w:rPr>
+      </w:pPr>
+    </w:p>
+    <w:p>
+      <w:pPr>
+        <w:rPr>
+          <w:rFonts w:ascii="Georgia" w:hAnsi="Georgia"/>
+          <w:lang w:val="es-ES"/>
+        </w:rPr>
+        <w:sectPr>
+          <w:pgSz w:w="12240" w:h="15840"/>
+          <w:pgMar w:top="1417" w:right="1701" w:bottom="1417" w:left="1701" w:header="708" w:footer="708" w:gutter="0"/>
+          <w:cols w:space="708"/>
+          <w:docGrid w:linePitch="360"/>
+        </w:sectPr>
       </w:pPr>
     </w:p>
     <w:p>
@@ -400,13 +379,13 @@
           <wp:anchor distT="0" distB="0" distL="114300" distR="114300" simplePos="0" relativeHeight="251657216" behindDoc="1" locked="0" layoutInCell="1" allowOverlap="1" wp14:anchorId="3ACBFC2D" wp14:editId="3E962FBA">
             <wp:simplePos x="0" y="0"/>
             <wp:positionH relativeFrom="column">
-              <wp:posOffset>62865</wp:posOffset>
+              <wp:posOffset>1877882</wp:posOffset>
             </wp:positionH>
             <wp:positionV relativeFrom="paragraph">
-              <wp:posOffset>199390</wp:posOffset>
+              <wp:posOffset>2839</wp:posOffset>
             </wp:positionV>
-            <wp:extent cx="1505836" cy="1676400"/>
-            <wp:effectExtent l="0" t="0" r="0" b="0"/>
+            <wp:extent cx="265803" cy="318247"/>
+            <wp:effectExtent l="0" t="0" r="1270" b="5715"/>
             <wp:wrapNone/>
             <wp:docPr id="1" name="Imagen 1"/>
             <wp:cNvGraphicFramePr>
@@ -420,7 +399,7 @@
                     <pic:cNvPicPr/>
                   </pic:nvPicPr>
                   <pic:blipFill>
-                    <a:blip r:embed="rId6">
+                    <a:blip r:embed="rId5" cstate="print">
                       <a:extLst>
                         <a:ext uri="{28A0092B-C50C-407E-A947-70E740481C1C}">
                           <a14:useLocalDpi xmlns:a14="http://schemas.microsoft.com/office/drawing/2010/main" val="0"/>
@@ -434,7 +413,7 @@
                   <pic:spPr>
                     <a:xfrm>
                       <a:off x="0" y="0"/>
-                      <a:ext cx="1505836" cy="1676400"/>
+                      <a:ext cx="265803" cy="318247"/>
                     </a:xfrm>
                     <a:prstGeom prst="rect">
                       <a:avLst/>
@@ -443,6 +422,12 @@
                 </pic:pic>
               </a:graphicData>
             </a:graphic>
+            <wp14:sizeRelH relativeFrom="margin">
+              <wp14:pctWidth>0</wp14:pctWidth>
+            </wp14:sizeRelH>
+            <wp14:sizeRelV relativeFrom="margin">
+              <wp14:pctHeight>0</wp14:pctHeight>
+            </wp14:sizeRelV>
           </wp:anchor>
         </w:drawing>
       </w:r>
@@ -454,121 +439,12 @@
           <w:lang w:val="es-ES"/>
         </w:rPr>
       </w:pPr>
-    </w:p>
-    <w:p>
-      <w:pPr>
-        <w:rPr>
-          <w:rFonts w:ascii="Georgia" w:hAnsi="Georgia"/>
-          <w:lang w:val="es-ES"/>
-        </w:rPr>
-      </w:pPr>
-    </w:p>
-    <w:p>
-      <w:pPr>
-        <w:rPr>
-          <w:rFonts w:ascii="Georgia" w:hAnsi="Georgia"/>
-          <w:lang w:val="es-ES"/>
-        </w:rPr>
-      </w:pPr>
-    </w:p>
-    <w:p>
-      <w:pPr>
-        <w:rPr>
-          <w:rFonts w:ascii="Georgia" w:hAnsi="Georgia"/>
-          <w:lang w:val="es-ES"/>
-        </w:rPr>
-      </w:pPr>
-    </w:p>
-    <w:p>
-      <w:pPr>
-        <w:rPr>
-          <w:rFonts w:ascii="Georgia" w:hAnsi="Georgia"/>
-          <w:lang w:val="es-ES"/>
-        </w:rPr>
-      </w:pPr>
-    </w:p>
-    <w:p>
-      <w:pPr>
-        <w:rPr>
-          <w:rFonts w:ascii="Georgia" w:hAnsi="Georgia"/>
-          <w:lang w:val="es-ES"/>
-        </w:rPr>
-      </w:pPr>
-    </w:p>
-    <w:p>
-      <w:pPr>
-        <w:rPr>
-          <w:rFonts w:ascii="Georgia" w:hAnsi="Georgia"/>
-          <w:lang w:val="es-ES"/>
-        </w:rPr>
-        <w:sectPr>
-          <w:pgSz w:w="12240" w:h="15840"/>
-          <w:pgMar w:top="1417" w:right="1701" w:bottom="1417" w:left="1701" w:header="708" w:footer="708" w:gutter="0"/>
-          <w:cols w:space="708"/>
-          <w:docGrid w:linePitch="360"/>
-        </w:sectPr>
-      </w:pPr>
-    </w:p>
-    <w:p>
-      <w:pPr>
-        <w:rPr>
-          <w:rFonts w:ascii="Georgia" w:hAnsi="Georgia"/>
-          <w:lang w:val="es-ES"/>
-        </w:rPr>
-      </w:pPr>
-      <w:r>
-        <w:rPr>
-          <w:rFonts w:ascii="Georgia" w:hAnsi="Georgia"/>
-          <w:lang w:val="es-ES"/>
-        </w:rPr>
-        <w:t>____________________</w:t>
-      </w:r>
-    </w:p>
-    <w:p>
-      <w:pPr>
-        <w:rPr>
-          <w:rFonts w:ascii="Georgia" w:hAnsi="Georgia"/>
-          <w:lang w:val="es-ES"/>
-        </w:rPr>
-      </w:pPr>
       <w:r>
         <w:rPr>
           <w:rFonts w:ascii="Georgia" w:hAnsi="Georgia"/>
           <w:lang w:val="es-ES"/>
         </w:rPr>
         <w:t>Representante</w:t>
-      </w:r>
-    </w:p>
-    <w:p>
-      <w:pPr>
-        <w:rPr>
-          <w:rFonts w:ascii="Georgia" w:hAnsi="Georgia"/>
-          <w:u w:val="single"/>
-          <w:lang w:val="es-ES"/>
-        </w:rPr>
-      </w:pPr>
-      <w:r>
-        <w:rPr>
-          <w:rFonts w:ascii="Georgia" w:hAnsi="Georgia"/>
-          <w:u w:val="single"/>
-          <w:lang w:val="es-ES"/>
-        </w:rPr>
-        <w:t>${fecha}_______________</w:t>
-      </w:r>
-    </w:p>
-    <w:p>
-      <w:pPr>
-        <w:rPr>
-          <w:rFonts w:ascii="Georgia" w:hAnsi="Georgia"/>
-          <w:lang w:val="es-ES"/>
-        </w:rPr>
-      </w:pPr>
-      <w:r>
-        <w:rPr>
-          <w:rFonts w:ascii="Georgia" w:hAnsi="Georgia"/>
-          <w:lang w:val="es-ES"/>
-        </w:rPr>
-        <w:t>Fecha</w:t>
       </w:r>
     </w:p>
     <w:sectPr>
@@ -705,6 +581,7 @@
     <w:lsdException w:name="HTML Sample" w:semiHidden="1" w:unhideWhenUsed="1"/>
     <w:lsdException w:name="HTML Typewriter" w:semiHidden="1" w:unhideWhenUsed="1"/>
     <w:lsdException w:name="HTML Variable" w:semiHidden="1" w:unhideWhenUsed="1"/>
+    <w:lsdException w:name="Normal Table" w:semiHidden="1" w:unhideWhenUsed="1"/>
     <w:lsdException w:name="annotation subject" w:semiHidden="1" w:unhideWhenUsed="1"/>
     <w:lsdException w:name="No List" w:semiHidden="1" w:unhideWhenUsed="1"/>
     <w:lsdException w:name="Outline List 1" w:semiHidden="1" w:unhideWhenUsed="1"/>
@@ -747,8 +624,11 @@
     <w:lsdException w:name="Table Contemporary" w:semiHidden="1" w:unhideWhenUsed="1"/>
     <w:lsdException w:name="Table Elegant" w:semiHidden="1" w:unhideWhenUsed="1"/>
     <w:lsdException w:name="Table Professional" w:semiHidden="1" w:unhideWhenUsed="1"/>
+    <w:lsdException w:name="Table Subtle 1" w:semiHidden="1" w:unhideWhenUsed="1"/>
     <w:lsdException w:name="Table Subtle 2" w:semiHidden="1" w:unhideWhenUsed="1"/>
     <w:lsdException w:name="Table Web 1" w:semiHidden="1" w:unhideWhenUsed="1"/>
+    <w:lsdException w:name="Table Web 2" w:semiHidden="1" w:unhideWhenUsed="1"/>
+    <w:lsdException w:name="Table Web 3" w:semiHidden="1" w:unhideWhenUsed="1"/>
     <w:lsdException w:name="Balloon Text" w:semiHidden="1" w:unhideWhenUsed="1"/>
     <w:lsdException w:name="Table Grid" w:uiPriority="39"/>
     <w:lsdException w:name="Table Theme" w:semiHidden="1" w:unhideWhenUsed="1"/>

</xml_diff>